<commit_message>
added first 5 nodes to print
</commit_message>
<xml_diff>
--- a/report.docx
+++ b/report.docx
@@ -4,14 +4,11 @@
   <w:body>
     <w:p>
       <w:r>
-        <w:rPr>
-          <w:noProof/>
-        </w:rPr>
         <w:drawing>
-          <wp:inline distT="0" distB="0" distL="0" distR="0" wp14:anchorId="420C5A6B" wp14:editId="548A2654">
-            <wp:extent cx="5943600" cy="2193290"/>
-            <wp:effectExtent l="0" t="0" r="0" b="0"/>
-            <wp:docPr id="349871764" name="Picture 1"/>
+          <wp:inline distT="0" distB="0" distL="0" distR="0" wp14:anchorId="64977DAE" wp14:editId="0F41BF54">
+            <wp:extent cx="5943600" cy="1590675"/>
+            <wp:effectExtent l="0" t="0" r="0" b="9525"/>
+            <wp:docPr id="671450624" name="Picture 1" descr="A computer screen with white text&#10;&#10;Description automatically generated"/>
             <wp:cNvGraphicFramePr>
               <a:graphicFrameLocks xmlns:a="http://schemas.openxmlformats.org/drawingml/2006/main" noChangeAspect="1"/>
             </wp:cNvGraphicFramePr>
@@ -19,7 +16,7 @@
               <a:graphicData uri="http://schemas.openxmlformats.org/drawingml/2006/picture">
                 <pic:pic xmlns:pic="http://schemas.openxmlformats.org/drawingml/2006/picture">
                   <pic:nvPicPr>
-                    <pic:cNvPr id="349871764" name=""/>
+                    <pic:cNvPr id="671450624" name="Picture 1" descr="A computer screen with white text&#10;&#10;Description automatically generated"/>
                     <pic:cNvPicPr/>
                   </pic:nvPicPr>
                   <pic:blipFill>
@@ -31,7 +28,7 @@
                   <pic:spPr>
                     <a:xfrm>
                       <a:off x="0" y="0"/>
-                      <a:ext cx="5943600" cy="2193290"/>
+                      <a:ext cx="5943600" cy="1590675"/>
                     </a:xfrm>
                     <a:prstGeom prst="rect">
                       <a:avLst/>
@@ -43,15 +40,14 @@
           </wp:inline>
         </w:drawing>
       </w:r>
+    </w:p>
+    <w:p>
       <w:r>
-        <w:rPr>
-          <w:noProof/>
-        </w:rPr>
         <w:drawing>
-          <wp:inline distT="0" distB="0" distL="0" distR="0" wp14:anchorId="3CDEEC00" wp14:editId="1B0F27DA">
-            <wp:extent cx="5943600" cy="949960"/>
-            <wp:effectExtent l="0" t="0" r="0" b="2540"/>
-            <wp:docPr id="1205560097" name="Picture 1" descr="A black screen with white text&#10;&#10;Description automatically generated"/>
+          <wp:inline distT="0" distB="0" distL="0" distR="0" wp14:anchorId="111CD297" wp14:editId="4FCC3B73">
+            <wp:extent cx="5943600" cy="1694180"/>
+            <wp:effectExtent l="0" t="0" r="0" b="1270"/>
+            <wp:docPr id="389157348" name="Picture 1" descr="A computer screen with many small letters&#10;&#10;Description automatically generated with medium confidence"/>
             <wp:cNvGraphicFramePr>
               <a:graphicFrameLocks xmlns:a="http://schemas.openxmlformats.org/drawingml/2006/main" noChangeAspect="1"/>
             </wp:cNvGraphicFramePr>
@@ -59,7 +55,7 @@
               <a:graphicData uri="http://schemas.openxmlformats.org/drawingml/2006/picture">
                 <pic:pic xmlns:pic="http://schemas.openxmlformats.org/drawingml/2006/picture">
                   <pic:nvPicPr>
-                    <pic:cNvPr id="1205560097" name="Picture 1" descr="A black screen with white text&#10;&#10;Description automatically generated"/>
+                    <pic:cNvPr id="389157348" name="Picture 1" descr="A computer screen with many small letters&#10;&#10;Description automatically generated with medium confidence"/>
                     <pic:cNvPicPr/>
                   </pic:nvPicPr>
                   <pic:blipFill>
@@ -71,7 +67,7 @@
                   <pic:spPr>
                     <a:xfrm>
                       <a:off x="0" y="0"/>
-                      <a:ext cx="5943600" cy="949960"/>
+                      <a:ext cx="5943600" cy="1694180"/>
                     </a:xfrm>
                     <a:prstGeom prst="rect">
                       <a:avLst/>

</xml_diff>

<commit_message>
added comments, fixed doc picture
</commit_message>
<xml_diff>
--- a/report.docx
+++ b/report.docx
@@ -56,12 +56,12 @@
           <wp:inline distB="0" distT="0" distL="0" distR="0">
             <wp:extent cx="5943600" cy="1590675"/>
             <wp:effectExtent b="0" l="0" r="0" t="0"/>
-            <wp:docPr descr="A computer screen with white text&#10;&#10;Description automatically generated" id="671450626" name="image2.png"/>
+            <wp:docPr descr="A computer screen with white text&#10;&#10;Description automatically generated" id="671450631" name="image1.png"/>
             <a:graphic>
               <a:graphicData uri="http://schemas.openxmlformats.org/drawingml/2006/picture">
                 <pic:pic>
                   <pic:nvPicPr>
-                    <pic:cNvPr descr="A computer screen with white text&#10;&#10;Description automatically generated" id="0" name="image2.png"/>
+                    <pic:cNvPr descr="A computer screen with white text&#10;&#10;Description automatically generated" id="0" name="image1.png"/>
                     <pic:cNvPicPr preferRelativeResize="0"/>
                   </pic:nvPicPr>
                   <pic:blipFill>
@@ -101,12 +101,12 @@
           <wp:inline distB="0" distT="0" distL="0" distR="0">
             <wp:extent cx="5943600" cy="1694180"/>
             <wp:effectExtent b="0" l="0" r="0" t="0"/>
-            <wp:docPr descr="A computer screen with many small letters&#10;&#10;Description automatically generated with medium confidence" id="671450628" name="image4.png"/>
+            <wp:docPr descr="A computer screen with many small letters&#10;&#10;Description automatically generated with medium confidence" id="671450633" name="image5.png"/>
             <a:graphic>
               <a:graphicData uri="http://schemas.openxmlformats.org/drawingml/2006/picture">
                 <pic:pic>
                   <pic:nvPicPr>
-                    <pic:cNvPr descr="A computer screen with many small letters&#10;&#10;Description automatically generated with medium confidence" id="0" name="image4.png"/>
+                    <pic:cNvPr descr="A computer screen with many small letters&#10;&#10;Description automatically generated with medium confidence" id="0" name="image5.png"/>
                     <pic:cNvPicPr preferRelativeResize="0"/>
                   </pic:nvPicPr>
                   <pic:blipFill>
@@ -166,12 +166,12 @@
           <wp:inline distB="0" distT="0" distL="0" distR="0">
             <wp:extent cx="5943600" cy="1751965"/>
             <wp:effectExtent b="0" l="0" r="0" t="0"/>
-            <wp:docPr descr="A computer screen with white text&#10;&#10;Description automatically generated" id="671450627" name="image5.png"/>
+            <wp:docPr descr="A computer screen with white text&#10;&#10;Description automatically generated" id="671450632" name="image2.png"/>
             <a:graphic>
               <a:graphicData uri="http://schemas.openxmlformats.org/drawingml/2006/picture">
                 <pic:pic>
                   <pic:nvPicPr>
-                    <pic:cNvPr descr="A computer screen with white text&#10;&#10;Description automatically generated" id="0" name="image5.png"/>
+                    <pic:cNvPr descr="A computer screen with white text&#10;&#10;Description automatically generated" id="0" name="image2.png"/>
                     <pic:cNvPicPr preferRelativeResize="0"/>
                   </pic:nvPicPr>
                   <pic:blipFill>
@@ -211,12 +211,12 @@
           <wp:inline distB="0" distT="0" distL="0" distR="0">
             <wp:extent cx="5943600" cy="1615440"/>
             <wp:effectExtent b="0" l="0" r="0" t="0"/>
-            <wp:docPr descr="A computer screen with many small letters&#10;&#10;Description automatically generated with medium confidence" id="671450629" name="image1.png"/>
+            <wp:docPr descr="A computer screen with many small letters&#10;&#10;Description automatically generated with medium confidence" id="671450634" name="image4.png"/>
             <a:graphic>
               <a:graphicData uri="http://schemas.openxmlformats.org/drawingml/2006/picture">
                 <pic:pic>
                   <pic:nvPicPr>
-                    <pic:cNvPr descr="A computer screen with many small letters&#10;&#10;Description automatically generated with medium confidence" id="0" name="image1.png"/>
+                    <pic:cNvPr descr="A computer screen with many small letters&#10;&#10;Description automatically generated with medium confidence" id="0" name="image4.png"/>
                     <pic:cNvPicPr preferRelativeResize="0"/>
                   </pic:nvPicPr>
                   <pic:blipFill>
@@ -294,9 +294,9 @@
         <w:rPr/>
         <w:drawing>
           <wp:inline distB="114300" distT="114300" distL="114300" distR="114300">
-            <wp:extent cx="5943600" cy="2552700"/>
+            <wp:extent cx="5943600" cy="2628900"/>
             <wp:effectExtent b="0" l="0" r="0" t="0"/>
-            <wp:docPr id="671450625" name="image3.png"/>
+            <wp:docPr id="671450630" name="image3.png"/>
             <a:graphic>
               <a:graphicData uri="http://schemas.openxmlformats.org/drawingml/2006/picture">
                 <pic:pic>
@@ -314,7 +314,7 @@
                   <pic:spPr>
                     <a:xfrm>
                       <a:off x="0" y="0"/>
-                      <a:ext cx="5943600" cy="2552700"/>
+                      <a:ext cx="5943600" cy="2628900"/>
                     </a:xfrm>
                     <a:prstGeom prst="rect"/>
                     <a:ln/>
@@ -479,6 +479,113 @@
     </w:rPr>
   </w:style>
   <w:style w:type="paragraph" w:styleId="Normal" w:default="1">
+    <w:name w:val="normal"/>
+  </w:style>
+  <w:style w:type="table" w:styleId="TableNormal" w:default="1">
+    <w:name w:val="Table Normal"/>
+  </w:style>
+  <w:style w:type="paragraph" w:styleId="Heading1">
+    <w:name w:val="heading 1"/>
+    <w:basedOn w:val="Normal"/>
+    <w:next w:val="Normal"/>
+    <w:pPr>
+      <w:keepNext w:val="1"/>
+      <w:keepLines w:val="1"/>
+      <w:spacing w:after="80" w:before="360" w:lineRule="auto"/>
+    </w:pPr>
+    <w:rPr>
+      <w:rFonts w:ascii="Play" w:cs="Play" w:eastAsia="Play" w:hAnsi="Play"/>
+      <w:color w:val="0f4761"/>
+      <w:sz w:val="40"/>
+      <w:szCs w:val="40"/>
+    </w:rPr>
+  </w:style>
+  <w:style w:type="paragraph" w:styleId="Heading2">
+    <w:name w:val="heading 2"/>
+    <w:basedOn w:val="Normal"/>
+    <w:next w:val="Normal"/>
+    <w:pPr>
+      <w:keepNext w:val="1"/>
+      <w:keepLines w:val="1"/>
+      <w:spacing w:after="80" w:before="160" w:lineRule="auto"/>
+    </w:pPr>
+    <w:rPr>
+      <w:rFonts w:ascii="Play" w:cs="Play" w:eastAsia="Play" w:hAnsi="Play"/>
+      <w:color w:val="0f4761"/>
+      <w:sz w:val="32"/>
+      <w:szCs w:val="32"/>
+    </w:rPr>
+  </w:style>
+  <w:style w:type="paragraph" w:styleId="Heading3">
+    <w:name w:val="heading 3"/>
+    <w:basedOn w:val="Normal"/>
+    <w:next w:val="Normal"/>
+    <w:pPr>
+      <w:keepNext w:val="1"/>
+      <w:keepLines w:val="1"/>
+      <w:spacing w:after="80" w:before="160" w:lineRule="auto"/>
+    </w:pPr>
+    <w:rPr>
+      <w:color w:val="0f4761"/>
+      <w:sz w:val="28"/>
+      <w:szCs w:val="28"/>
+    </w:rPr>
+  </w:style>
+  <w:style w:type="paragraph" w:styleId="Heading4">
+    <w:name w:val="heading 4"/>
+    <w:basedOn w:val="Normal"/>
+    <w:next w:val="Normal"/>
+    <w:pPr>
+      <w:keepNext w:val="1"/>
+      <w:keepLines w:val="1"/>
+      <w:spacing w:after="40" w:before="80" w:lineRule="auto"/>
+    </w:pPr>
+    <w:rPr>
+      <w:i w:val="1"/>
+      <w:color w:val="0f4761"/>
+    </w:rPr>
+  </w:style>
+  <w:style w:type="paragraph" w:styleId="Heading5">
+    <w:name w:val="heading 5"/>
+    <w:basedOn w:val="Normal"/>
+    <w:next w:val="Normal"/>
+    <w:pPr>
+      <w:keepNext w:val="1"/>
+      <w:keepLines w:val="1"/>
+      <w:spacing w:after="40" w:before="80" w:lineRule="auto"/>
+    </w:pPr>
+    <w:rPr>
+      <w:color w:val="0f4761"/>
+    </w:rPr>
+  </w:style>
+  <w:style w:type="paragraph" w:styleId="Heading6">
+    <w:name w:val="heading 6"/>
+    <w:basedOn w:val="Normal"/>
+    <w:next w:val="Normal"/>
+    <w:pPr>
+      <w:keepNext w:val="1"/>
+      <w:keepLines w:val="1"/>
+      <w:spacing w:after="0" w:before="40" w:lineRule="auto"/>
+    </w:pPr>
+    <w:rPr>
+      <w:i w:val="1"/>
+      <w:color w:val="595959"/>
+    </w:rPr>
+  </w:style>
+  <w:style w:type="paragraph" w:styleId="Title">
+    <w:name w:val="Title"/>
+    <w:basedOn w:val="Normal"/>
+    <w:next w:val="Normal"/>
+    <w:pPr>
+      <w:spacing w:after="80" w:line="240" w:lineRule="auto"/>
+    </w:pPr>
+    <w:rPr>
+      <w:rFonts w:ascii="Play" w:cs="Play" w:eastAsia="Play" w:hAnsi="Play"/>
+      <w:sz w:val="56"/>
+      <w:szCs w:val="56"/>
+    </w:rPr>
+  </w:style>
+  <w:style w:type="paragraph" w:styleId="Normal" w:default="1">
     <w:name w:val="Normal"/>
     <w:qFormat w:val="1"/>
   </w:style>
@@ -1128,6 +1235,17 @@
       <w:smallCaps w:val="1"/>
       <w:color w:val="0f4761" w:themeColor="accent1" w:themeShade="0000BF"/>
       <w:spacing w:val="5"/>
+    </w:rPr>
+  </w:style>
+  <w:style w:type="paragraph" w:styleId="Subtitle">
+    <w:name w:val="Subtitle"/>
+    <w:basedOn w:val="Normal"/>
+    <w:next w:val="Normal"/>
+    <w:pPr/>
+    <w:rPr>
+      <w:color w:val="595959"/>
+      <w:sz w:val="28"/>
+      <w:szCs w:val="28"/>
     </w:rPr>
   </w:style>
   <w:style w:type="paragraph" w:styleId="Subtitle">
@@ -1441,7 +1559,7 @@
 
 <file path=customXML/item1.xml><?xml version="1.0" encoding="utf-8"?>
 <go:gDocsCustomXmlDataStorage xmlns:go="http://customooxmlschemas.google.com/" xmlns:r="http://schemas.openxmlformats.org/officeDocument/2006/relationships" uri="GoogleDocsCustomDataVersion2">
-  <go:docsCustomData xmlns:go="http://customooxmlschemas.google.com/" roundtripDataSignature="AMtx7miYLWmlHorbVNtFOxXQTqvLQFnBpg==">CgMxLjA4AHIhMXFMUFdnYWxRRXEtWDhnX21zWkxQTGxGTUQwX2FYX0FH</go:docsCustomData>
+  <go:docsCustomData xmlns:go="http://customooxmlschemas.google.com/" roundtripDataSignature="AMtx7mgWiPN8Adm0fMfoQ+9wHclxhnFt8Q==">CgMxLjA4AHIhMWxFN3VqR0RVcHdkS1h0dWc2Qjl5NmhURjF2bUdFN2d2</go:docsCustomData>
 </go:gDocsCustomXmlDataStorage>
 </file>
 

</xml_diff>